<commit_message>
work on doc, ui fixes
improved search on index page
fix inconsistencies with label messages
modified the session length to be 10 minutes
</commit_message>
<xml_diff>
--- a/docs/oopJavaBsC_Shablon_Documentaciq.v2.docx
+++ b/docs/oopJavaBsC_Shablon_Documentaciq.v2.docx
@@ -1557,7 +1557,7 @@
             <v:path o:extrusionok="f" gradientshapeok="t" o:connecttype="rect"/>
             <o:lock v:ext="edit" aspectratio="t"/>
           </v:shapetype>
-          <v:shape id="_x0000_i1025" type="#_x0000_t75" style="width:453.2pt;height:264pt">
+          <v:shape id="_x0000_i1025" type="#_x0000_t75" style="width:453.15pt;height:264.2pt">
             <v:imagedata r:id="rId6" o:title="figure-1-storing_salted_passwords"/>
           </v:shape>
         </w:pict>
@@ -1772,7 +1772,7 @@
           <w:lang w:val="en-US"/>
         </w:rPr>
         <w:pict>
-          <v:shape id="_x0000_i1026" type="#_x0000_t75" style="width:453.2pt;height:197pt">
+          <v:shape id="_x0000_i1026" type="#_x0000_t75" style="width:453.15pt;height:196.85pt">
             <v:imagedata r:id="rId7" o:title="figure-2-symmetric-vs-asymmetric-symmetric-example"/>
           </v:shape>
         </w:pict>
@@ -5533,7 +5533,7 @@
           <w:lang w:val="en-US"/>
         </w:rPr>
         <w:pict>
-          <v:shape id="_x0000_i1027" type="#_x0000_t75" style="width:453.2pt;height:325.95pt">
+          <v:shape id="_x0000_i1027" type="#_x0000_t75" style="width:369.9pt;height:268.2pt">
             <v:imagedata r:id="rId8" o:title="figure-5-login-and-register"/>
           </v:shape>
         </w:pict>
@@ -5581,14 +5581,52 @@
         <w:t>. Команди за регистриране и вход в системата</w:t>
       </w:r>
     </w:p>
-    <w:p/>
-    <w:p/>
-    <w:p/>
-    <w:p/>
-    <w:p/>
-    <w:p/>
-    <w:p/>
-    <w:p/>
+    <w:p>
+      <w:pPr>
+        <w:keepNext/>
+        <w:jc w:val="center"/>
+      </w:pPr>
+      <w:r>
+        <w:pict>
+          <v:shape id="_x0000_i1034" type="#_x0000_t75" style="width:451.15pt;height:264.9pt">
+            <v:imagedata r:id="rId9" o:title="login-gui"/>
+          </v:shape>
+        </w:pict>
+      </w:r>
+    </w:p>
+    <w:p>
+      <w:pPr>
+        <w:pStyle w:val="a5"/>
+        <w:jc w:val="center"/>
+        <w:rPr>
+          <w:lang w:val="en-US"/>
+        </w:rPr>
+      </w:pPr>
+      <w:r>
+        <w:t xml:space="preserve">Фигура </w:t>
+      </w:r>
+      <w:r>
+        <w:fldChar w:fldCharType="begin"/>
+      </w:r>
+      <w:r>
+        <w:instrText xml:space="preserve"> SEQ Фигура \* ARABIC </w:instrText>
+      </w:r>
+      <w:r>
+        <w:fldChar w:fldCharType="separate"/>
+      </w:r>
+      <w:r>
+        <w:rPr>
+          <w:noProof/>
+        </w:rPr>
+        <w:t>4</w:t>
+      </w:r>
+      <w:r>
+        <w:fldChar w:fldCharType="end"/>
+      </w:r>
+      <w:r>
+        <w:t>. Влизане в системата през десктоп приложението</w:t>
+      </w:r>
+    </w:p>
     <w:p>
       <w:pPr>
         <w:pStyle w:val="2"/>
@@ -5664,7 +5702,7 @@
     <w:p>
       <w:pPr>
         <w:keepNext/>
-        <w:jc w:val="both"/>
+        <w:jc w:val="center"/>
       </w:pPr>
       <w:r>
         <w:rPr>
@@ -5672,8 +5710,8 @@
           <w:lang w:val="en-US"/>
         </w:rPr>
         <w:pict>
-          <v:shape id="_x0000_i1028" type="#_x0000_t75" style="width:453.2pt;height:325.4pt">
-            <v:imagedata r:id="rId9" o:title="figure-6-add-password-unsafe"/>
+          <v:shape id="_x0000_i1032" type="#_x0000_t75" style="width:407.55pt;height:291.95pt">
+            <v:imagedata r:id="rId10" o:title="figure-6-add-password-unsafe"/>
           </v:shape>
         </w:pict>
       </w:r>
@@ -5708,7 +5746,7 @@
         <w:rPr>
           <w:noProof/>
         </w:rPr>
-        <w:t>4</w:t>
+        <w:t>5</w:t>
       </w:r>
       <w:r>
         <w:rPr>
@@ -5723,14 +5761,55 @@
         <w:t xml:space="preserve"> в явен вид</w:t>
       </w:r>
     </w:p>
-    <w:p/>
-    <w:p/>
-    <w:p/>
-    <w:p/>
-    <w:p/>
-    <w:p/>
-    <w:p/>
-    <w:p/>
+    <w:p>
+      <w:pPr>
+        <w:keepNext/>
+        <w:jc w:val="center"/>
+      </w:pPr>
+      <w:r>
+        <w:pict>
+          <v:shape id="_x0000_i1033" type="#_x0000_t75" style="width:415.5pt;height:243.1pt">
+            <v:imagedata r:id="rId11" o:title="add-password-gui-2"/>
+          </v:shape>
+        </w:pict>
+      </w:r>
+    </w:p>
+    <w:p>
+      <w:pPr>
+        <w:pStyle w:val="a5"/>
+        <w:jc w:val="center"/>
+        <w:rPr>
+          <w:lang w:val="en-US"/>
+        </w:rPr>
+      </w:pPr>
+      <w:r>
+        <w:t xml:space="preserve">Фигура </w:t>
+      </w:r>
+      <w:r>
+        <w:fldChar w:fldCharType="begin"/>
+      </w:r>
+      <w:r>
+        <w:instrText xml:space="preserve"> SEQ Фигура \* ARABIC </w:instrText>
+      </w:r>
+      <w:r>
+        <w:fldChar w:fldCharType="separate"/>
+      </w:r>
+      <w:r>
+        <w:rPr>
+          <w:noProof/>
+        </w:rPr>
+        <w:t>6</w:t>
+      </w:r>
+      <w:r>
+        <w:fldChar w:fldCharType="end"/>
+      </w:r>
+      <w:r>
+        <w:t>.</w:t>
+      </w:r>
+      <w:r>
+        <w:t xml:space="preserve"> Добавяне на парола през десктоп приложението</w:t>
+      </w:r>
+    </w:p>
     <w:p>
       <w:pPr>
         <w:pStyle w:val="2"/>
@@ -5819,7 +5898,19 @@
         <w:rPr>
           <w:sz w:val="24"/>
         </w:rPr>
-        <w:t xml:space="preserve">Тогава потребителя може да избере опцията системата да генерира и запише достатъчно сигурна парола, като той трябва да подаде като параметри </w:t>
+        <w:t>Тогава потребителя</w:t>
+      </w:r>
+      <w:r>
+        <w:rPr>
+          <w:sz w:val="24"/>
+        </w:rPr>
+        <w:t>т</w:t>
+      </w:r>
+      <w:r>
+        <w:rPr>
+          <w:sz w:val="24"/>
+        </w:rPr>
+        <w:t xml:space="preserve"> може да избере опцията системата да генерира и запише достатъчно сигурна парола, като той трябва да подаде като параметри </w:t>
       </w:r>
       <w:r>
         <w:rPr>
@@ -5831,13 +5922,25 @@
         <w:rPr>
           <w:sz w:val="24"/>
         </w:rPr>
-        <w:t xml:space="preserve">дължината на генерираната </w:t>
-      </w:r>
-      <w:r>
-        <w:rPr>
-          <w:sz w:val="24"/>
-        </w:rPr>
-        <w:t xml:space="preserve">паролата за сайта и </w:t>
+        <w:t>желаната дължина</w:t>
+      </w:r>
+      <w:r>
+        <w:rPr>
+          <w:sz w:val="24"/>
+        </w:rPr>
+        <w:t xml:space="preserve"> на генерираната </w:t>
+      </w:r>
+      <w:r>
+        <w:rPr>
+          <w:sz w:val="24"/>
+        </w:rPr>
+        <w:t xml:space="preserve">паролата и </w:t>
+      </w:r>
+      <w:r>
+        <w:rPr>
+          <w:sz w:val="24"/>
+        </w:rPr>
+        <w:t xml:space="preserve">да въведе </w:t>
       </w:r>
       <w:r>
         <w:rPr>
@@ -5869,14 +5972,15 @@
     <w:p>
       <w:pPr>
         <w:keepNext/>
+        <w:jc w:val="center"/>
       </w:pPr>
       <w:r>
         <w:rPr>
           <w:lang w:val="en-US"/>
         </w:rPr>
         <w:pict>
-          <v:shape id="_x0000_i1029" type="#_x0000_t75" style="width:453.2pt;height:325.95pt">
-            <v:imagedata r:id="rId10" o:title="figure-5-password-generation"/>
+          <v:shape id="_x0000_i1028" type="#_x0000_t75" style="width:354.7pt;height:254.95pt">
+            <v:imagedata r:id="rId12" o:title="figure-5-password-generation"/>
           </v:shape>
         </w:pict>
       </w:r>
@@ -5911,7 +6015,7 @@
         <w:rPr>
           <w:noProof/>
         </w:rPr>
-        <w:t>5</w:t>
+        <w:t>7</w:t>
       </w:r>
       <w:r>
         <w:rPr>
@@ -5923,12 +6027,253 @@
         <w:t>. Добавяне на парола с проверка, генериране на парола и извличане на всички пароли</w:t>
       </w:r>
     </w:p>
-    <w:p/>
-    <w:p/>
-    <w:p/>
-    <w:p/>
-    <w:p/>
-    <w:p/>
+    <w:p>
+      <w:pPr>
+        <w:keepNext/>
+        <w:jc w:val="center"/>
+      </w:pPr>
+      <w:r>
+        <w:pict>
+          <v:shape id="_x0000_i1035" type="#_x0000_t75" style="width:408.9pt;height:239.1pt">
+            <v:imagedata r:id="rId13" o:title="generate-password-gui"/>
+          </v:shape>
+        </w:pict>
+      </w:r>
+    </w:p>
+    <w:p>
+      <w:pPr>
+        <w:pStyle w:val="a5"/>
+        <w:jc w:val="center"/>
+        <w:rPr>
+          <w:lang w:val="en-US"/>
+        </w:rPr>
+      </w:pPr>
+      <w:r>
+        <w:t xml:space="preserve">Фигура </w:t>
+      </w:r>
+      <w:r>
+        <w:fldChar w:fldCharType="begin"/>
+      </w:r>
+      <w:r>
+        <w:instrText xml:space="preserve"> SEQ Фигура \* ARABIC </w:instrText>
+      </w:r>
+      <w:r>
+        <w:fldChar w:fldCharType="separate"/>
+      </w:r>
+      <w:r>
+        <w:rPr>
+          <w:noProof/>
+        </w:rPr>
+        <w:t>8</w:t>
+      </w:r>
+      <w:r>
+        <w:fldChar w:fldCharType="end"/>
+      </w:r>
+      <w:r>
+        <w:t>. Генериране на парола през десктоп приложението</w:t>
+      </w:r>
+    </w:p>
+    <w:p>
+      <w:pPr>
+        <w:pStyle w:val="2"/>
+        <w:ind w:firstLine="708"/>
+        <w:jc w:val="both"/>
+      </w:pPr>
+      <w:r>
+        <w:lastRenderedPageBreak/>
+        <w:t>6</w:t>
+      </w:r>
+      <w:r>
+        <w:t>.</w:t>
+      </w:r>
+      <w:r>
+        <w:rPr>
+          <w:lang w:val="en-US"/>
+        </w:rPr>
+        <w:t>4</w:t>
+      </w:r>
+      <w:r>
+        <w:t xml:space="preserve"> Търсене сред добавените пароли</w:t>
+      </w:r>
+    </w:p>
+    <w:p>
+      <w:pPr>
+        <w:rPr>
+          <w:sz w:val="24"/>
+        </w:rPr>
+      </w:pPr>
+      <w:r>
+        <w:rPr>
+          <w:sz w:val="24"/>
+          <w:lang w:val="en-US"/>
+        </w:rPr>
+        <w:tab/>
+      </w:r>
+      <w:r>
+        <w:rPr>
+          <w:sz w:val="24"/>
+        </w:rPr>
+        <w:t>При</w:t>
+      </w:r>
+      <w:r>
+        <w:rPr>
+          <w:sz w:val="24"/>
+        </w:rPr>
+        <w:t xml:space="preserve"> десктоп версията съществува възможност за търсене във вече добавените пароли.</w:t>
+      </w:r>
+    </w:p>
+    <w:p>
+      <w:pPr>
+        <w:keepNext/>
+        <w:jc w:val="center"/>
+      </w:pPr>
+      <w:r>
+        <w:pict>
+          <v:shape id="_x0000_i1036" type="#_x0000_t75" style="width:446.55pt;height:260.9pt">
+            <v:imagedata r:id="rId14" o:title="search-gui"/>
+          </v:shape>
+        </w:pict>
+      </w:r>
+    </w:p>
+    <w:p>
+      <w:pPr>
+        <w:pStyle w:val="a5"/>
+        <w:jc w:val="center"/>
+      </w:pPr>
+      <w:r>
+        <w:t xml:space="preserve">Фигура </w:t>
+      </w:r>
+      <w:r>
+        <w:fldChar w:fldCharType="begin"/>
+      </w:r>
+      <w:r>
+        <w:instrText xml:space="preserve"> SEQ Фигура \* ARABIC </w:instrText>
+      </w:r>
+      <w:r>
+        <w:fldChar w:fldCharType="separate"/>
+      </w:r>
+      <w:r>
+        <w:rPr>
+          <w:noProof/>
+        </w:rPr>
+        <w:t>9</w:t>
+      </w:r>
+      <w:r>
+        <w:fldChar w:fldCharType="end"/>
+      </w:r>
+      <w:r>
+        <w:rPr>
+          <w:lang w:val="en-US"/>
+        </w:rPr>
+        <w:t xml:space="preserve">. </w:t>
+      </w:r>
+      <w:r>
+        <w:t>Примерно търсене сред добавени пароли</w:t>
+      </w:r>
+    </w:p>
+    <w:p>
+      <w:pPr>
+        <w:pStyle w:val="2"/>
+        <w:ind w:firstLine="708"/>
+        <w:jc w:val="both"/>
+      </w:pPr>
+      <w:r>
+        <w:t>6</w:t>
+      </w:r>
+      <w:r>
+        <w:t>.5</w:t>
+      </w:r>
+      <w:r>
+        <w:t xml:space="preserve"> </w:t>
+      </w:r>
+      <w:r>
+        <w:t>Премахване на парола</w:t>
+      </w:r>
+    </w:p>
+    <w:p>
+      <w:pPr>
+        <w:rPr>
+          <w:sz w:val="24"/>
+          <w:lang w:val="en-US"/>
+        </w:rPr>
+      </w:pPr>
+      <w:r>
+        <w:rPr>
+          <w:lang w:val="en-US"/>
+        </w:rPr>
+        <w:tab/>
+      </w:r>
+      <w:r>
+        <w:rPr>
+          <w:sz w:val="24"/>
+        </w:rPr>
+        <w:t xml:space="preserve">При премахване на парола, то потребителят подканен да въведе своята </w:t>
+      </w:r>
+      <w:r>
+        <w:rPr>
+          <w:sz w:val="24"/>
+          <w:lang w:val="en-US"/>
+        </w:rPr>
+        <w:t>“master”</w:t>
+      </w:r>
+      <w:r>
+        <w:rPr>
+          <w:sz w:val="24"/>
+        </w:rPr>
+        <w:t xml:space="preserve"> парола.</w:t>
+      </w:r>
+    </w:p>
+    <w:p>
+      <w:pPr>
+        <w:keepNext/>
+      </w:pPr>
+      <w:r>
+        <w:rPr>
+          <w:lang w:val="en-US"/>
+        </w:rPr>
+        <w:pict>
+          <v:shape id="_x0000_i1037" type="#_x0000_t75" style="width:439.25pt;height:256.95pt">
+            <v:imagedata r:id="rId15" o:title="remove-password-gui"/>
+          </v:shape>
+        </w:pict>
+      </w:r>
+    </w:p>
+    <w:p>
+      <w:pPr>
+        <w:pStyle w:val="a5"/>
+        <w:jc w:val="center"/>
+        <w:rPr>
+          <w:lang w:val="en-US"/>
+        </w:rPr>
+      </w:pPr>
+      <w:r>
+        <w:t xml:space="preserve">Фигура </w:t>
+      </w:r>
+      <w:r>
+        <w:fldChar w:fldCharType="begin"/>
+      </w:r>
+      <w:r>
+        <w:instrText xml:space="preserve"> SEQ Фигура \* ARABIC </w:instrText>
+      </w:r>
+      <w:r>
+        <w:fldChar w:fldCharType="separate"/>
+      </w:r>
+      <w:r>
+        <w:rPr>
+          <w:noProof/>
+        </w:rPr>
+        <w:t>10</w:t>
+      </w:r>
+      <w:r>
+        <w:fldChar w:fldCharType="end"/>
+      </w:r>
+      <w:r>
+        <w:t>. Премахване на парола</w:t>
+      </w:r>
+      <w:r>
+        <w:br w:type="page"/>
+      </w:r>
+    </w:p>
     <w:p>
       <w:pPr>
         <w:pStyle w:val="2"/>
@@ -6050,7 +6395,7 @@
         </w:rPr>
         <w:t xml:space="preserve"> </w:t>
       </w:r>
-      <w:hyperlink r:id="rId11" w:history="1">
+      <w:hyperlink r:id="rId16" w:history="1">
         <w:r>
           <w:rPr>
             <w:rStyle w:val="a4"/>
@@ -6456,6 +6801,7 @@
         </w:rPr>
         <w:t xml:space="preserve"> </w:t>
       </w:r>
+      <w:proofErr w:type="spellStart"/>
       <w:r>
         <w:rPr>
           <w:sz w:val="24"/>
@@ -6464,6 +6810,7 @@
         </w:rPr>
         <w:t>georgi</w:t>
       </w:r>
+      <w:proofErr w:type="spellEnd"/>
       <w:r>
         <w:rPr>
           <w:sz w:val="24"/>
@@ -6472,14 +6819,34 @@
         </w:rPr>
         <w:t xml:space="preserve"> </w:t>
       </w:r>
-      <w:r>
-        <w:rPr>
-          <w:sz w:val="24"/>
-          <w:szCs w:val="24"/>
-          <w:lang w:val="en-US"/>
-        </w:rPr>
-        <w:t>dirpass masterpass</w:t>
-      </w:r>
+      <w:proofErr w:type="spellStart"/>
+      <w:r>
+        <w:rPr>
+          <w:sz w:val="24"/>
+          <w:szCs w:val="24"/>
+          <w:lang w:val="en-US"/>
+        </w:rPr>
+        <w:t>fbpass</w:t>
+      </w:r>
+      <w:proofErr w:type="spellEnd"/>
+      <w:r>
+        <w:rPr>
+          <w:sz w:val="24"/>
+          <w:szCs w:val="24"/>
+          <w:lang w:val="en-US"/>
+        </w:rPr>
+        <w:t xml:space="preserve"> </w:t>
+      </w:r>
+      <w:proofErr w:type="spellStart"/>
+      <w:r>
+        <w:rPr>
+          <w:sz w:val="24"/>
+          <w:szCs w:val="24"/>
+          <w:lang w:val="en-US"/>
+        </w:rPr>
+        <w:t>masterpass</w:t>
+      </w:r>
+      <w:proofErr w:type="spellEnd"/>
     </w:p>
     <w:p>
       <w:pPr>
@@ -6754,32 +7121,79 @@
     <w:p>
       <w:pPr>
         <w:spacing w:line="360" w:lineRule="auto"/>
-        <w:jc w:val="both"/>
-        <w:rPr>
-          <w:sz w:val="24"/>
-          <w:szCs w:val="24"/>
-        </w:rPr>
-      </w:pPr>
-    </w:p>
-    <w:p>
-      <w:pPr>
-        <w:spacing w:line="360" w:lineRule="auto"/>
-        <w:jc w:val="both"/>
-        <w:rPr>
-          <w:sz w:val="24"/>
-          <w:szCs w:val="24"/>
-        </w:rPr>
-      </w:pPr>
-    </w:p>
-    <w:p>
-      <w:pPr>
-        <w:spacing w:line="360" w:lineRule="auto"/>
-        <w:jc w:val="both"/>
-        <w:rPr>
-          <w:sz w:val="24"/>
-          <w:szCs w:val="24"/>
-        </w:rPr>
-      </w:pPr>
+        <w:ind w:firstLine="708"/>
+        <w:jc w:val="both"/>
+        <w:rPr>
+          <w:sz w:val="24"/>
+          <w:szCs w:val="24"/>
+          <w:lang w:val="en-US"/>
+        </w:rPr>
+      </w:pPr>
+      <w:r>
+        <w:rPr>
+          <w:sz w:val="24"/>
+          <w:szCs w:val="24"/>
+        </w:rPr>
+        <w:t xml:space="preserve">При използване на десктоп приложението не е необходимо използването на команди, а попълване на данните в съответните </w:t>
+      </w:r>
+      <w:r>
+        <w:rPr>
+          <w:sz w:val="24"/>
+          <w:szCs w:val="24"/>
+        </w:rPr>
+        <w:t>текстови полета и натискане върху бутоните.</w:t>
+      </w:r>
+      <w:r>
+        <w:rPr>
+          <w:sz w:val="24"/>
+          <w:szCs w:val="24"/>
+        </w:rPr>
+        <w:t xml:space="preserve"> В някои случай за улеснение на потребителя  определени клавиши на клавиатурата могат да </w:t>
+      </w:r>
+      <w:r>
+        <w:rPr>
+          <w:sz w:val="24"/>
+          <w:szCs w:val="24"/>
+        </w:rPr>
+        <w:t xml:space="preserve">бъдат асоциирани със задействането на дадени бутони от интерфейса. Пример за това е при екрана за влизане в системата, натискането на клавиша </w:t>
+      </w:r>
+      <w:r>
+        <w:rPr>
+          <w:sz w:val="24"/>
+          <w:szCs w:val="24"/>
+          <w:lang w:val="en-US"/>
+        </w:rPr>
+        <w:t>“Enter”</w:t>
+      </w:r>
+      <w:r>
+        <w:rPr>
+          <w:sz w:val="24"/>
+          <w:szCs w:val="24"/>
+        </w:rPr>
+        <w:t xml:space="preserve"> действа по същия начин като кли</w:t>
+      </w:r>
+      <w:r>
+        <w:rPr>
+          <w:sz w:val="24"/>
+          <w:szCs w:val="24"/>
+        </w:rPr>
+        <w:t xml:space="preserve">кване с мишката върху </w:t>
+      </w:r>
+      <w:r>
+        <w:rPr>
+          <w:sz w:val="24"/>
+          <w:szCs w:val="24"/>
+          <w:lang w:val="en-US"/>
+        </w:rPr>
+        <w:t xml:space="preserve">“Login” </w:t>
+      </w:r>
+      <w:r>
+        <w:rPr>
+          <w:sz w:val="24"/>
+          <w:szCs w:val="24"/>
+        </w:rPr>
+        <w:t>бутона.</w:t>
+      </w:r>
     </w:p>
     <w:p>
       <w:pPr>
@@ -6832,7 +7246,21 @@
         <w:rPr>
           <w:sz w:val="24"/>
         </w:rPr>
-        <w:t>трите основни модула, както и подмодулите им.</w:t>
+        <w:t xml:space="preserve">трите основни модула, както и </w:t>
+      </w:r>
+      <w:proofErr w:type="spellStart"/>
+      <w:r>
+        <w:rPr>
+          <w:sz w:val="24"/>
+        </w:rPr>
+        <w:t>подмодулите</w:t>
+      </w:r>
+      <w:proofErr w:type="spellEnd"/>
+      <w:r>
+        <w:rPr>
+          <w:sz w:val="24"/>
+        </w:rPr>
+        <w:t xml:space="preserve"> им.</w:t>
       </w:r>
     </w:p>
     <w:p>
@@ -6846,8 +7274,8 @@
           <w:lang w:val="en-US"/>
         </w:rPr>
         <w:pict>
-          <v:shape id="_x0000_i1032" type="#_x0000_t75" style="width:453.2pt;height:559.8pt">
-            <v:imagedata r:id="rId12" o:title="password-vault-module-use.drawio"/>
+          <v:shape id="_x0000_i1029" type="#_x0000_t75" style="width:453.15pt;height:559.5pt">
+            <v:imagedata r:id="rId17" o:title="password-vault-module-use"/>
           </v:shape>
         </w:pict>
       </w:r>
@@ -6866,9 +7294,15 @@
       </w:r>
       <w:r>
         <w:rPr>
+          <w:lang w:val="en-US"/>
+        </w:rPr>
+        <w:t>11</w:t>
+      </w:r>
+      <w:r>
+        <w:rPr>
           <w:noProof/>
         </w:rPr>
-        <w:t>6.</w:t>
+        <w:t>.</w:t>
       </w:r>
       <w:r>
         <w:rPr>
@@ -7041,7 +7475,6 @@
         </w:rPr>
         <w:t>“</w:t>
       </w:r>
-      <w:proofErr w:type="spellStart"/>
       <w:r>
         <w:rPr>
           <w:sz w:val="24"/>
@@ -7049,7 +7482,6 @@
         </w:rPr>
         <w:t>ServerSocketChannel</w:t>
       </w:r>
-      <w:proofErr w:type="spellEnd"/>
       <w:r>
         <w:rPr>
           <w:sz w:val="24"/>
@@ -7071,7 +7503,6 @@
         </w:rPr>
         <w:t>“</w:t>
       </w:r>
-      <w:proofErr w:type="spellStart"/>
       <w:r>
         <w:rPr>
           <w:sz w:val="24"/>
@@ -7079,7 +7510,6 @@
         </w:rPr>
         <w:t>SocketChannel</w:t>
       </w:r>
-      <w:proofErr w:type="spellEnd"/>
       <w:r>
         <w:rPr>
           <w:sz w:val="24"/>
@@ -7256,8 +7686,8 @@
           <w:sz w:val="24"/>
         </w:rPr>
         <w:pict>
-          <v:shape id="_x0000_i1030" type="#_x0000_t75" style="width:449.85pt;height:206.5pt">
-            <v:imagedata r:id="rId13" o:title="nio_java"/>
+          <v:shape id="_x0000_i1030" type="#_x0000_t75" style="width:449.85pt;height:206.75pt">
+            <v:imagedata r:id="rId18" o:title="nio_java"/>
           </v:shape>
         </w:pict>
       </w:r>
@@ -7276,9 +7706,9 @@
       </w:r>
       <w:r>
         <w:rPr>
-          <w:noProof/>
-        </w:rPr>
-        <w:t>7</w:t>
+          <w:lang w:val="en-US"/>
+        </w:rPr>
+        <w:t>12</w:t>
       </w:r>
       <w:r>
         <w:t>.</w:t>
@@ -7467,7 +7897,6 @@
           <w:sz w:val="24"/>
           <w:lang w:val="en-US"/>
         </w:rPr>
-        <w:lastRenderedPageBreak/>
         <w:t>“Command Executor”</w:t>
       </w:r>
       <w:r>
@@ -7514,6 +7943,7 @@
           <w:sz w:val="24"/>
           <w:lang w:val="en-US"/>
         </w:rPr>
+        <w:lastRenderedPageBreak/>
         <w:t>“User Repository”</w:t>
       </w:r>
       <w:r>
@@ -7849,7 +8279,6 @@
     </w:p>
     <w:p>
       <w:pPr>
-        <w:ind w:left="708"/>
         <w:jc w:val="both"/>
         <w:rPr>
           <w:sz w:val="24"/>
@@ -7904,13 +8333,7 @@
         <w:rPr>
           <w:sz w:val="24"/>
         </w:rPr>
-        <w:t>инициализира модул</w:t>
-      </w:r>
-      <w:r>
-        <w:rPr>
-          <w:sz w:val="24"/>
-        </w:rPr>
-        <w:t>а за комуникация със сървъра и в зависимост от подадените програмни параметри стартира конзолната версия на програмата или тази с графичен потребителски интерфейс</w:t>
+        <w:t>инициализира модула за комуникация със сървъра и в зависимост от подадените програмни параметри стартира конзолната версия на програмата или тази с графичен потребителски интерфейс</w:t>
       </w:r>
     </w:p>
     <w:p>
@@ -8081,8 +8504,6 @@
         </w:rPr>
         <w:t>личните изгледи на приложението</w:t>
       </w:r>
-      <w:bookmarkStart w:id="0" w:name="_GoBack"/>
-      <w:bookmarkEnd w:id="0"/>
       <w:r>
         <w:rPr>
           <w:sz w:val="24"/>
@@ -8177,6 +8598,31 @@
         </w:rPr>
         <w:t xml:space="preserve"> множеството от специални изгледи, създадени специално за приложението, които разширяват някои по-прости изгледи от библиотеката на графичния потребителски интерфейс</w:t>
       </w:r>
+      <w:r>
+        <w:rPr>
+          <w:sz w:val="24"/>
+        </w:rPr>
+        <w:t xml:space="preserve">. Примери за това са диалозите, в които потребителят трябва да въведе своята </w:t>
+      </w:r>
+      <w:r>
+        <w:rPr>
+          <w:sz w:val="24"/>
+          <w:lang w:val="en-US"/>
+        </w:rPr>
+        <w:t>“master”</w:t>
+      </w:r>
+      <w:r>
+        <w:rPr>
+          <w:sz w:val="24"/>
+        </w:rPr>
+        <w:t xml:space="preserve"> парола и има отметка за разкриване на паролата</w:t>
+      </w:r>
+      <w:r>
+        <w:rPr>
+          <w:sz w:val="24"/>
+        </w:rPr>
+        <w:t>, както и диалозите за въвеждане на детайлите при генериране на парола.</w:t>
+      </w:r>
     </w:p>
     <w:p>
       <w:pPr>
@@ -8245,7 +8691,7 @@
     <w:p>
       <w:pPr>
         <w:keepNext/>
-        <w:jc w:val="both"/>
+        <w:jc w:val="center"/>
       </w:pPr>
       <w:r>
         <w:rPr>
@@ -8253,8 +8699,8 @@
         </w:rPr>
         <w:lastRenderedPageBreak/>
         <w:pict>
-          <v:shape id="_x0000_i1031" type="#_x0000_t75" style="width:452.65pt;height:204.85pt">
-            <v:imagedata r:id="rId14" o:title="figure-8-database-scheme"/>
+          <v:shape id="_x0000_i1031" type="#_x0000_t75" style="width:452.5pt;height:204.75pt">
+            <v:imagedata r:id="rId19" o:title="figure-8-database-scheme"/>
           </v:shape>
         </w:pict>
       </w:r>
@@ -8269,7 +8715,18 @@
         </w:rPr>
       </w:pPr>
       <w:r>
-        <w:t>Фигура 8.</w:t>
+        <w:t xml:space="preserve">Фигура </w:t>
+      </w:r>
+      <w:r>
+        <w:rPr>
+          <w:lang w:val="en-US"/>
+        </w:rPr>
+        <w:t>13</w:t>
+      </w:r>
+      <w:bookmarkStart w:id="0" w:name="_GoBack"/>
+      <w:bookmarkEnd w:id="0"/>
+      <w:r>
+        <w:t>.</w:t>
       </w:r>
       <w:r>
         <w:rPr>
@@ -8643,7 +9100,13 @@
         <w:rPr>
           <w:sz w:val="24"/>
         </w:rPr>
-        <w:t>оформяне на интерфейса.</w:t>
+        <w:t>изграждане на клиент-сървър приложения</w:t>
+      </w:r>
+      <w:r>
+        <w:rPr>
+          <w:sz w:val="24"/>
+        </w:rPr>
+        <w:t>.</w:t>
       </w:r>
     </w:p>
     <w:p>
@@ -8919,7 +9382,7 @@
         </w:rPr>
         <w:t xml:space="preserve">: </w:t>
       </w:r>
-      <w:hyperlink r:id="rId15" w:history="1">
+      <w:hyperlink r:id="rId20" w:history="1">
         <w:r>
           <w:rPr>
             <w:rStyle w:val="a4"/>
@@ -9304,7 +9767,7 @@
         </w:rPr>
         <w:t xml:space="preserve">[13] "Declaring Dependencies between Subprojects", </w:t>
       </w:r>
-      <w:hyperlink r:id="rId16" w:history="1">
+      <w:hyperlink r:id="rId21" w:history="1">
         <w:r>
           <w:rPr>
             <w:rStyle w:val="a4"/>
@@ -9421,7 +9884,7 @@
         </w:rPr>
         <w:t xml:space="preserve"> </w:t>
       </w:r>
-      <w:hyperlink r:id="rId17" w:history="1">
+      <w:hyperlink r:id="rId22" w:history="1">
         <w:r>
           <w:rPr>
             <w:rStyle w:val="a4"/>
@@ -9488,7 +9951,7 @@
       <w:lvlText w:val=""/>
       <w:lvlJc w:val="left"/>
       <w:pPr>
-        <w:ind w:left="1428" w:hanging="360"/>
+        <w:ind w:left="1068" w:hanging="360"/>
       </w:pPr>
       <w:rPr>
         <w:rFonts w:ascii="Symbol" w:hAnsi="Symbol" w:hint="default"/>
@@ -9500,7 +9963,7 @@
       <w:lvlText w:val="o"/>
       <w:lvlJc w:val="left"/>
       <w:pPr>
-        <w:ind w:left="2148" w:hanging="360"/>
+        <w:ind w:left="1788" w:hanging="360"/>
       </w:pPr>
       <w:rPr>
         <w:rFonts w:ascii="Courier New" w:hAnsi="Courier New" w:cs="Courier New" w:hint="default"/>
@@ -9512,7 +9975,7 @@
       <w:lvlText w:val=""/>
       <w:lvlJc w:val="left"/>
       <w:pPr>
-        <w:ind w:left="2868" w:hanging="360"/>
+        <w:ind w:left="2508" w:hanging="360"/>
       </w:pPr>
       <w:rPr>
         <w:rFonts w:ascii="Wingdings" w:hAnsi="Wingdings" w:hint="default"/>
@@ -9524,7 +9987,7 @@
       <w:lvlText w:val=""/>
       <w:lvlJc w:val="left"/>
       <w:pPr>
-        <w:ind w:left="3588" w:hanging="360"/>
+        <w:ind w:left="3228" w:hanging="360"/>
       </w:pPr>
       <w:rPr>
         <w:rFonts w:ascii="Symbol" w:hAnsi="Symbol" w:hint="default"/>
@@ -9536,7 +9999,7 @@
       <w:lvlText w:val="o"/>
       <w:lvlJc w:val="left"/>
       <w:pPr>
-        <w:ind w:left="4308" w:hanging="360"/>
+        <w:ind w:left="3948" w:hanging="360"/>
       </w:pPr>
       <w:rPr>
         <w:rFonts w:ascii="Courier New" w:hAnsi="Courier New" w:cs="Courier New" w:hint="default"/>
@@ -9548,7 +10011,7 @@
       <w:lvlText w:val=""/>
       <w:lvlJc w:val="left"/>
       <w:pPr>
-        <w:ind w:left="5028" w:hanging="360"/>
+        <w:ind w:left="4668" w:hanging="360"/>
       </w:pPr>
       <w:rPr>
         <w:rFonts w:ascii="Wingdings" w:hAnsi="Wingdings" w:hint="default"/>
@@ -9560,7 +10023,7 @@
       <w:lvlText w:val=""/>
       <w:lvlJc w:val="left"/>
       <w:pPr>
-        <w:ind w:left="5748" w:hanging="360"/>
+        <w:ind w:left="5388" w:hanging="360"/>
       </w:pPr>
       <w:rPr>
         <w:rFonts w:ascii="Symbol" w:hAnsi="Symbol" w:hint="default"/>
@@ -9572,7 +10035,7 @@
       <w:lvlText w:val="o"/>
       <w:lvlJc w:val="left"/>
       <w:pPr>
-        <w:ind w:left="6468" w:hanging="360"/>
+        <w:ind w:left="6108" w:hanging="360"/>
       </w:pPr>
       <w:rPr>
         <w:rFonts w:ascii="Courier New" w:hAnsi="Courier New" w:cs="Courier New" w:hint="default"/>
@@ -9584,7 +10047,7 @@
       <w:lvlText w:val=""/>
       <w:lvlJc w:val="left"/>
       <w:pPr>
-        <w:ind w:left="7188" w:hanging="360"/>
+        <w:ind w:left="6828" w:hanging="360"/>
       </w:pPr>
       <w:rPr>
         <w:rFonts w:ascii="Wingdings" w:hAnsi="Wingdings" w:hint="default"/>
@@ -9941,7 +10404,7 @@
       <w:lvlText w:val=""/>
       <w:lvlJc w:val="left"/>
       <w:pPr>
-        <w:ind w:left="1428" w:hanging="360"/>
+        <w:ind w:left="785" w:hanging="360"/>
       </w:pPr>
       <w:rPr>
         <w:rFonts w:ascii="Symbol" w:hAnsi="Symbol" w:hint="default"/>
@@ -9953,7 +10416,7 @@
       <w:lvlText w:val="o"/>
       <w:lvlJc w:val="left"/>
       <w:pPr>
-        <w:ind w:left="2148" w:hanging="360"/>
+        <w:ind w:left="1505" w:hanging="360"/>
       </w:pPr>
       <w:rPr>
         <w:rFonts w:ascii="Courier New" w:hAnsi="Courier New" w:cs="Courier New" w:hint="default"/>
@@ -9965,7 +10428,7 @@
       <w:lvlText w:val=""/>
       <w:lvlJc w:val="left"/>
       <w:pPr>
-        <w:ind w:left="2868" w:hanging="360"/>
+        <w:ind w:left="2225" w:hanging="360"/>
       </w:pPr>
       <w:rPr>
         <w:rFonts w:ascii="Wingdings" w:hAnsi="Wingdings" w:hint="default"/>
@@ -9977,7 +10440,7 @@
       <w:lvlText w:val=""/>
       <w:lvlJc w:val="left"/>
       <w:pPr>
-        <w:ind w:left="3588" w:hanging="360"/>
+        <w:ind w:left="2945" w:hanging="360"/>
       </w:pPr>
       <w:rPr>
         <w:rFonts w:ascii="Symbol" w:hAnsi="Symbol" w:hint="default"/>
@@ -9989,7 +10452,7 @@
       <w:lvlText w:val="o"/>
       <w:lvlJc w:val="left"/>
       <w:pPr>
-        <w:ind w:left="4308" w:hanging="360"/>
+        <w:ind w:left="3665" w:hanging="360"/>
       </w:pPr>
       <w:rPr>
         <w:rFonts w:ascii="Courier New" w:hAnsi="Courier New" w:cs="Courier New" w:hint="default"/>
@@ -10001,7 +10464,7 @@
       <w:lvlText w:val=""/>
       <w:lvlJc w:val="left"/>
       <w:pPr>
-        <w:ind w:left="5028" w:hanging="360"/>
+        <w:ind w:left="4385" w:hanging="360"/>
       </w:pPr>
       <w:rPr>
         <w:rFonts w:ascii="Wingdings" w:hAnsi="Wingdings" w:hint="default"/>
@@ -10013,7 +10476,7 @@
       <w:lvlText w:val=""/>
       <w:lvlJc w:val="left"/>
       <w:pPr>
-        <w:ind w:left="5748" w:hanging="360"/>
+        <w:ind w:left="5105" w:hanging="360"/>
       </w:pPr>
       <w:rPr>
         <w:rFonts w:ascii="Symbol" w:hAnsi="Symbol" w:hint="default"/>
@@ -10025,7 +10488,7 @@
       <w:lvlText w:val="o"/>
       <w:lvlJc w:val="left"/>
       <w:pPr>
-        <w:ind w:left="6468" w:hanging="360"/>
+        <w:ind w:left="5825" w:hanging="360"/>
       </w:pPr>
       <w:rPr>
         <w:rFonts w:ascii="Courier New" w:hAnsi="Courier New" w:cs="Courier New" w:hint="default"/>
@@ -10037,7 +10500,7 @@
       <w:lvlText w:val=""/>
       <w:lvlJc w:val="left"/>
       <w:pPr>
-        <w:ind w:left="7188" w:hanging="360"/>
+        <w:ind w:left="6545" w:hanging="360"/>
       </w:pPr>
       <w:rPr>
         <w:rFonts w:ascii="Wingdings" w:hAnsi="Wingdings" w:hint="default"/>
@@ -11874,7 +12337,7 @@
 </file>
 
 <file path=customXml/itemProps1.xml><?xml version="1.0" encoding="utf-8"?>
-<ds:datastoreItem xmlns:ds="http://schemas.openxmlformats.org/officeDocument/2006/customXml" ds:itemID="{A7359563-596A-4C99-B666-9785F3F76201}">
+<ds:datastoreItem xmlns:ds="http://schemas.openxmlformats.org/officeDocument/2006/customXml" ds:itemID="{D0CF7C58-F17D-4767-97A4-5FE06E51B434}">
   <ds:schemaRefs>
     <ds:schemaRef ds:uri="http://schemas.openxmlformats.org/officeDocument/2006/bibliography"/>
   </ds:schemaRefs>

</xml_diff>